<commit_message>
q5 I think it will be the final version
</commit_message>
<xml_diff>
--- a/Question 5.docx
+++ b/Question 5.docx
@@ -229,21 +229,7 @@
         <w:rPr>
           <w:rFonts w:eastAsiaTheme="minorEastAsia"/>
         </w:rPr>
-        <w:t xml:space="preserve"> </w:t>
-      </w:r>
-      <w:proofErr w:type="gramStart"/>
-      <w:r>
-        <w:rPr>
-          <w:rFonts w:eastAsiaTheme="minorEastAsia"/>
-        </w:rPr>
-        <w:t>ones</w:t>
-      </w:r>
-      <w:proofErr w:type="gramEnd"/>
-      <w:r>
-        <w:rPr>
-          <w:rFonts w:eastAsiaTheme="minorEastAsia"/>
-        </w:rPr>
-        <w:t xml:space="preserve"> at the 0, T, … (c-1)T entries.</w:t>
+        <w:t xml:space="preserve"> ones at the 0, T, … (c-1)T entries.</w:t>
       </w:r>
     </w:p>
     <w:p>
@@ -1809,7 +1795,250 @@
         <w:rPr>
           <w:rFonts w:eastAsiaTheme="minorEastAsia"/>
         </w:rPr>
-        <w:t>:</w:t>
+        <w:t xml:space="preserve"> with </w:t>
+      </w:r>
+      <m:oMath>
+        <m:r>
+          <w:rPr>
+            <w:rFonts w:ascii="Cambria Math" w:eastAsiaTheme="minorEastAsia" w:hAnsi="Cambria Math"/>
+          </w:rPr>
+          <m:t>q=</m:t>
+        </m:r>
+        <m:sSup>
+          <m:sSupPr>
+            <m:ctrlPr>
+              <w:rPr>
+                <w:rFonts w:ascii="Cambria Math" w:eastAsiaTheme="minorEastAsia" w:hAnsi="Cambria Math"/>
+                <w:i/>
+              </w:rPr>
+            </m:ctrlPr>
+          </m:sSupPr>
+          <m:e>
+            <m:sSup>
+              <m:sSupPr>
+                <m:ctrlPr>
+                  <w:rPr>
+                    <w:rFonts w:ascii="Cambria Math" w:eastAsiaTheme="minorEastAsia" w:hAnsi="Cambria Math"/>
+                    <w:i/>
+                  </w:rPr>
+                </m:ctrlPr>
+              </m:sSupPr>
+              <m:e>
+                <m:r>
+                  <w:rPr>
+                    <w:rFonts w:ascii="Cambria Math" w:eastAsiaTheme="minorEastAsia" w:hAnsi="Cambria Math"/>
+                  </w:rPr>
+                  <m:t>w</m:t>
+                </m:r>
+              </m:e>
+              <m:sup>
+                <m:r>
+                  <w:rPr>
+                    <w:rFonts w:ascii="Cambria Math" w:eastAsiaTheme="minorEastAsia" w:hAnsi="Cambria Math"/>
+                  </w:rPr>
+                  <m:t>*</m:t>
+                </m:r>
+              </m:sup>
+            </m:sSup>
+          </m:e>
+          <m:sup>
+            <m:r>
+              <w:rPr>
+                <w:rFonts w:ascii="Cambria Math" w:eastAsiaTheme="minorEastAsia" w:hAnsi="Cambria Math"/>
+              </w:rPr>
+              <m:t>kT</m:t>
+            </m:r>
+          </m:sup>
+        </m:sSup>
+        <m:r>
+          <w:rPr>
+            <w:rFonts w:ascii="Cambria Math" w:eastAsiaTheme="minorEastAsia" w:hAnsi="Cambria Math"/>
+          </w:rPr>
+          <m:t>=</m:t>
+        </m:r>
+        <m:sSup>
+          <m:sSupPr>
+            <m:ctrlPr>
+              <w:rPr>
+                <w:rFonts w:ascii="Cambria Math" w:eastAsiaTheme="minorEastAsia" w:hAnsi="Cambria Math"/>
+                <w:i/>
+              </w:rPr>
+            </m:ctrlPr>
+          </m:sSupPr>
+          <m:e>
+            <m:r>
+              <w:rPr>
+                <w:rFonts w:ascii="Cambria Math" w:eastAsiaTheme="minorEastAsia" w:hAnsi="Cambria Math"/>
+              </w:rPr>
+              <m:t>e</m:t>
+            </m:r>
+          </m:e>
+          <m:sup>
+            <m:r>
+              <w:rPr>
+                <w:rFonts w:ascii="Cambria Math" w:eastAsiaTheme="minorEastAsia" w:hAnsi="Cambria Math"/>
+              </w:rPr>
+              <m:t>-</m:t>
+            </m:r>
+            <m:f>
+              <m:fPr>
+                <m:ctrlPr>
+                  <w:rPr>
+                    <w:rFonts w:ascii="Cambria Math" w:eastAsiaTheme="minorEastAsia" w:hAnsi="Cambria Math"/>
+                    <w:i/>
+                  </w:rPr>
+                </m:ctrlPr>
+              </m:fPr>
+              <m:num>
+                <m:r>
+                  <w:rPr>
+                    <w:rFonts w:ascii="Cambria Math" w:eastAsiaTheme="minorEastAsia" w:hAnsi="Cambria Math"/>
+                  </w:rPr>
+                  <m:t>2πi</m:t>
+                </m:r>
+              </m:num>
+              <m:den>
+                <m:r>
+                  <w:rPr>
+                    <w:rFonts w:ascii="Cambria Math" w:eastAsiaTheme="minorEastAsia" w:hAnsi="Cambria Math"/>
+                  </w:rPr>
+                  <m:t>N</m:t>
+                </m:r>
+              </m:den>
+            </m:f>
+            <m:r>
+              <w:rPr>
+                <w:rFonts w:ascii="Cambria Math" w:eastAsiaTheme="minorEastAsia" w:hAnsi="Cambria Math"/>
+              </w:rPr>
+              <m:t>K</m:t>
+            </m:r>
+            <m:r>
+              <w:rPr>
+                <w:rFonts w:ascii="Cambria Math" w:eastAsiaTheme="minorEastAsia" w:hAnsi="Cambria Math"/>
+              </w:rPr>
+              <m:t>T</m:t>
+            </m:r>
+          </m:sup>
+        </m:sSup>
+      </m:oMath>
+      <w:r>
+        <w:rPr>
+          <w:rFonts w:eastAsiaTheme="minorEastAsia"/>
+        </w:rPr>
+        <w:t xml:space="preserve"> when k is the index of the component: </w:t>
+      </w:r>
+      <m:oMath>
+        <m:r>
+          <w:rPr>
+            <w:rFonts w:ascii="Cambria Math" w:eastAsiaTheme="minorEastAsia" w:hAnsi="Cambria Math"/>
+          </w:rPr>
+          <m:t>k=0,1…,N-1</m:t>
+        </m:r>
+      </m:oMath>
+      <w:r>
+        <w:rPr>
+          <w:rFonts w:eastAsiaTheme="minorEastAsia"/>
+        </w:rPr>
+        <w:t xml:space="preserve">. For </w:t>
+      </w:r>
+      <m:oMath>
+        <m:f>
+          <m:fPr>
+            <m:ctrlPr>
+              <w:rPr>
+                <w:rFonts w:ascii="Cambria Math" w:eastAsiaTheme="minorEastAsia" w:hAnsi="Cambria Math"/>
+                <w:i/>
+              </w:rPr>
+            </m:ctrlPr>
+          </m:fPr>
+          <m:num>
+            <m:r>
+              <w:rPr>
+                <w:rFonts w:ascii="Cambria Math" w:eastAsiaTheme="minorEastAsia" w:hAnsi="Cambria Math"/>
+              </w:rPr>
+              <m:t>kT</m:t>
+            </m:r>
+          </m:num>
+          <m:den>
+            <m:r>
+              <w:rPr>
+                <w:rFonts w:ascii="Cambria Math" w:eastAsiaTheme="minorEastAsia" w:hAnsi="Cambria Math"/>
+              </w:rPr>
+              <m:t>N</m:t>
+            </m:r>
+          </m:den>
+        </m:f>
+        <m:r>
+          <m:rPr>
+            <m:scr m:val="double-struck"/>
+          </m:rPr>
+          <w:rPr>
+            <w:rFonts w:ascii="Cambria Math" w:eastAsiaTheme="minorEastAsia" w:hAnsi="Cambria Math"/>
+          </w:rPr>
+          <m:t>∈z→</m:t>
+        </m:r>
+        <m:r>
+          <w:rPr>
+            <w:rFonts w:ascii="Cambria Math" w:eastAsiaTheme="minorEastAsia" w:hAnsi="Cambria Math"/>
+          </w:rPr>
+          <m:t xml:space="preserve">q=1 and k is a </m:t>
+        </m:r>
+        <m:r>
+          <w:rPr>
+            <w:rFonts w:ascii="Cambria Math" w:eastAsiaTheme="minorEastAsia" w:hAnsi="Cambria Math"/>
+          </w:rPr>
+          <m:t>di</m:t>
+        </m:r>
+        <m:r>
+          <w:rPr>
+            <w:rFonts w:ascii="Cambria Math" w:eastAsiaTheme="minorEastAsia" w:hAnsi="Cambria Math"/>
+          </w:rPr>
+          <m:t>vider of</m:t>
+        </m:r>
+        <m:f>
+          <m:fPr>
+            <m:ctrlPr>
+              <w:rPr>
+                <w:rFonts w:ascii="Cambria Math" w:eastAsiaTheme="minorEastAsia" w:hAnsi="Cambria Math"/>
+                <w:i/>
+              </w:rPr>
+            </m:ctrlPr>
+          </m:fPr>
+          <m:num>
+            <m:r>
+              <w:rPr>
+                <w:rFonts w:ascii="Cambria Math" w:eastAsiaTheme="minorEastAsia" w:hAnsi="Cambria Math"/>
+              </w:rPr>
+              <m:t>N</m:t>
+            </m:r>
+          </m:num>
+          <m:den>
+            <m:r>
+              <w:rPr>
+                <w:rFonts w:ascii="Cambria Math" w:eastAsiaTheme="minorEastAsia" w:hAnsi="Cambria Math"/>
+              </w:rPr>
+              <m:t>T</m:t>
+            </m:r>
+          </m:den>
+        </m:f>
+        <m:r>
+          <w:rPr>
+            <w:rFonts w:ascii="Cambria Math" w:eastAsiaTheme="minorEastAsia" w:hAnsi="Cambria Math"/>
+          </w:rPr>
+          <m:t>=c</m:t>
+        </m:r>
+      </m:oMath>
+      <w:r>
+        <w:rPr>
+          <w:rFonts w:eastAsiaTheme="minorEastAsia"/>
+        </w:rPr>
+        <w:t xml:space="preserve"> </w:t>
+      </w:r>
+      <w:r>
+        <w:rPr>
+          <w:rFonts w:eastAsiaTheme="minorEastAsia"/>
+        </w:rPr>
+        <w:t>.</w:t>
       </w:r>
     </w:p>
     <w:p>
@@ -1858,6 +2087,22 @@
                 </m:mPr>
                 <m:mr>
                   <m:e>
+                    <m:r>
+                      <w:rPr>
+                        <w:rFonts w:ascii="Cambria Math" w:hAnsi="Cambria Math"/>
+                      </w:rPr>
+                      <m:t>1+1+…1</m:t>
+                    </m:r>
+                    <m:ctrlPr>
+                      <w:rPr>
+                        <w:rFonts w:ascii="Cambria Math" w:eastAsia="Cambria Math" w:hAnsi="Cambria Math" w:cs="Cambria Math"/>
+                        <w:i/>
+                      </w:rPr>
+                    </m:ctrlPr>
+                  </m:e>
+                </m:mr>
+                <m:mr>
+                  <m:e>
                     <m:sSup>
                       <m:sSupPr>
                         <m:ctrlPr>
@@ -1900,7 +2145,7 @@
                           <w:rPr>
                             <w:rFonts w:ascii="Cambria Math" w:hAnsi="Cambria Math"/>
                           </w:rPr>
-                          <m:t>0</m:t>
+                          <m:t>1</m:t>
                         </m:r>
                       </m:sup>
                     </m:sSup>
@@ -1966,7 +2211,19 @@
                                   <w:rPr>
                                     <w:rFonts w:ascii="Cambria Math" w:hAnsi="Cambria Math"/>
                                   </w:rPr>
-                                  <m:t>NT</m:t>
+                                  <m:t>c∙</m:t>
+                                </m:r>
+                                <m:r>
+                                  <w:rPr>
+                                    <w:rFonts w:ascii="Cambria Math" w:hAnsi="Cambria Math"/>
+                                  </w:rPr>
+                                  <m:t>1</m:t>
+                                </m:r>
+                                <m:r>
+                                  <w:rPr>
+                                    <w:rFonts w:ascii="Cambria Math" w:hAnsi="Cambria Math"/>
+                                  </w:rPr>
+                                  <m:t>∙T</m:t>
                                 </m:r>
                               </m:sup>
                             </m:sSup>
@@ -2086,7 +2343,7 @@
                           <w:rPr>
                             <w:rFonts w:ascii="Cambria Math" w:hAnsi="Cambria Math"/>
                           </w:rPr>
-                          <m:t>1</m:t>
+                          <m:t>2</m:t>
                         </m:r>
                       </m:sup>
                     </m:sSup>
@@ -2152,7 +2409,473 @@
                                   <w:rPr>
                                     <w:rFonts w:ascii="Cambria Math" w:hAnsi="Cambria Math"/>
                                   </w:rPr>
-                                  <m:t>NT</m:t>
+                                  <m:t>c∙</m:t>
+                                </m:r>
+                                <m:r>
+                                  <w:rPr>
+                                    <w:rFonts w:ascii="Cambria Math" w:hAnsi="Cambria Math"/>
+                                  </w:rPr>
+                                  <m:t>2</m:t>
+                                </m:r>
+                                <m:r>
+                                  <w:rPr>
+                                    <w:rFonts w:ascii="Cambria Math" w:hAnsi="Cambria Math"/>
+                                  </w:rPr>
+                                  <m:t>∙T</m:t>
+                                </m:r>
+                              </m:sup>
+                            </m:sSup>
+                            <m:r>
+                              <w:rPr>
+                                <w:rFonts w:ascii="Cambria Math" w:hAnsi="Cambria Math"/>
+                              </w:rPr>
+                              <m:t>-1</m:t>
+                            </m:r>
+                          </m:num>
+                          <m:den>
+                            <m:sSup>
+                              <m:sSupPr>
+                                <m:ctrlPr>
+                                  <w:rPr>
+                                    <w:rFonts w:ascii="Cambria Math" w:hAnsi="Cambria Math"/>
+                                    <w:i/>
+                                  </w:rPr>
+                                </m:ctrlPr>
+                              </m:sSupPr>
+                              <m:e>
+                                <m:sSup>
+                                  <m:sSupPr>
+                                    <m:ctrlPr>
+                                      <w:rPr>
+                                        <w:rFonts w:ascii="Cambria Math" w:hAnsi="Cambria Math"/>
+                                        <w:i/>
+                                      </w:rPr>
+                                    </m:ctrlPr>
+                                  </m:sSupPr>
+                                  <m:e>
+                                    <m:r>
+                                      <w:rPr>
+                                        <w:rFonts w:ascii="Cambria Math" w:hAnsi="Cambria Math"/>
+                                      </w:rPr>
+                                      <m:t>w</m:t>
+                                    </m:r>
+                                  </m:e>
+                                  <m:sup>
+                                    <m:r>
+                                      <w:rPr>
+                                        <w:rFonts w:ascii="Cambria Math" w:hAnsi="Cambria Math"/>
+                                      </w:rPr>
+                                      <m:t>*</m:t>
+                                    </m:r>
+                                  </m:sup>
+                                </m:sSup>
+                              </m:e>
+                              <m:sup>
+                                <m:r>
+                                  <w:rPr>
+                                    <w:rFonts w:ascii="Cambria Math" w:hAnsi="Cambria Math"/>
+                                  </w:rPr>
+                                  <m:t>2T</m:t>
+                                </m:r>
+                              </m:sup>
+                            </m:sSup>
+                            <m:r>
+                              <w:rPr>
+                                <w:rFonts w:ascii="Cambria Math" w:hAnsi="Cambria Math"/>
+                              </w:rPr>
+                              <m:t>-1</m:t>
+                            </m:r>
+                          </m:den>
+                        </m:f>
+                      </m:e>
+                    </m:d>
+                  </m:e>
+                </m:mr>
+                <m:mr>
+                  <m:e>
+                    <m:r>
+                      <w:rPr>
+                        <w:rFonts w:ascii="Cambria Math" w:hAnsi="Cambria Math"/>
+                      </w:rPr>
+                      <m:t>⋮</m:t>
+                    </m:r>
+                  </m:e>
+                </m:mr>
+                <m:mr>
+                  <m:e>
+                    <m:r>
+                      <w:rPr>
+                        <w:rFonts w:ascii="Cambria Math" w:hAnsi="Cambria Math"/>
+                      </w:rPr>
+                      <m:t>1+1+…1</m:t>
+                    </m:r>
+                    <m:ctrlPr>
+                      <w:rPr>
+                        <w:rFonts w:ascii="Cambria Math" w:eastAsia="Cambria Math" w:hAnsi="Cambria Math" w:cs="Cambria Math"/>
+                        <w:i/>
+                      </w:rPr>
+                    </m:ctrlPr>
+                  </m:e>
+                </m:mr>
+                <m:mr>
+                  <m:e>
+                    <m:sSup>
+                      <m:sSupPr>
+                        <m:ctrlPr>
+                          <w:rPr>
+                            <w:rFonts w:ascii="Cambria Math" w:hAnsi="Cambria Math"/>
+                            <w:i/>
+                          </w:rPr>
+                        </m:ctrlPr>
+                      </m:sSupPr>
+                      <m:e>
+                        <m:sSup>
+                          <m:sSupPr>
+                            <m:ctrlPr>
+                              <w:rPr>
+                                <w:rFonts w:ascii="Cambria Math" w:hAnsi="Cambria Math"/>
+                                <w:i/>
+                              </w:rPr>
+                            </m:ctrlPr>
+                          </m:sSupPr>
+                          <m:e>
+                            <m:r>
+                              <w:rPr>
+                                <w:rFonts w:ascii="Cambria Math" w:hAnsi="Cambria Math"/>
+                              </w:rPr>
+                              <m:t>w</m:t>
+                            </m:r>
+                          </m:e>
+                          <m:sup>
+                            <m:r>
+                              <w:rPr>
+                                <w:rFonts w:ascii="Cambria Math" w:hAnsi="Cambria Math"/>
+                              </w:rPr>
+                              <m:t>*</m:t>
+                            </m:r>
+                          </m:sup>
+                        </m:sSup>
+                      </m:e>
+                      <m:sup>
+                        <m:r>
+                          <w:rPr>
+                            <w:rFonts w:ascii="Cambria Math" w:hAnsi="Cambria Math"/>
+                          </w:rPr>
+                          <m:t>2</m:t>
+                        </m:r>
+                      </m:sup>
+                    </m:sSup>
+                    <m:d>
+                      <m:dPr>
+                        <m:ctrlPr>
+                          <w:rPr>
+                            <w:rFonts w:ascii="Cambria Math" w:hAnsi="Cambria Math"/>
+                            <w:i/>
+                          </w:rPr>
+                        </m:ctrlPr>
+                      </m:dPr>
+                      <m:e>
+                        <m:f>
+                          <m:fPr>
+                            <m:ctrlPr>
+                              <w:rPr>
+                                <w:rFonts w:ascii="Cambria Math" w:hAnsi="Cambria Math"/>
+                                <w:i/>
+                              </w:rPr>
+                            </m:ctrlPr>
+                          </m:fPr>
+                          <m:num>
+                            <m:sSup>
+                              <m:sSupPr>
+                                <m:ctrlPr>
+                                  <w:rPr>
+                                    <w:rFonts w:ascii="Cambria Math" w:hAnsi="Cambria Math"/>
+                                    <w:i/>
+                                  </w:rPr>
+                                </m:ctrlPr>
+                              </m:sSupPr>
+                              <m:e>
+                                <m:sSup>
+                                  <m:sSupPr>
+                                    <m:ctrlPr>
+                                      <w:rPr>
+                                        <w:rFonts w:ascii="Cambria Math" w:hAnsi="Cambria Math"/>
+                                        <w:i/>
+                                      </w:rPr>
+                                    </m:ctrlPr>
+                                  </m:sSupPr>
+                                  <m:e>
+                                    <m:r>
+                                      <w:rPr>
+                                        <w:rFonts w:ascii="Cambria Math" w:hAnsi="Cambria Math"/>
+                                      </w:rPr>
+                                      <m:t>w</m:t>
+                                    </m:r>
+                                  </m:e>
+                                  <m:sup>
+                                    <m:r>
+                                      <w:rPr>
+                                        <w:rFonts w:ascii="Cambria Math" w:hAnsi="Cambria Math"/>
+                                      </w:rPr>
+                                      <m:t>*</m:t>
+                                    </m:r>
+                                  </m:sup>
+                                </m:sSup>
+                              </m:e>
+                              <m:sup>
+                                <m:r>
+                                  <w:rPr>
+                                    <w:rFonts w:ascii="Cambria Math" w:hAnsi="Cambria Math"/>
+                                  </w:rPr>
+                                  <m:t>c∙</m:t>
+                                </m:r>
+                                <m:r>
+                                  <w:rPr>
+                                    <w:rFonts w:ascii="Cambria Math" w:hAnsi="Cambria Math"/>
+                                  </w:rPr>
+                                  <m:t>(k+1)</m:t>
+                                </m:r>
+                                <m:r>
+                                  <w:rPr>
+                                    <w:rFonts w:ascii="Cambria Math" w:hAnsi="Cambria Math"/>
+                                  </w:rPr>
+                                  <m:t>∙T</m:t>
+                                </m:r>
+                              </m:sup>
+                            </m:sSup>
+                            <m:r>
+                              <w:rPr>
+                                <w:rFonts w:ascii="Cambria Math" w:hAnsi="Cambria Math"/>
+                              </w:rPr>
+                              <m:t>-1</m:t>
+                            </m:r>
+                          </m:num>
+                          <m:den>
+                            <m:sSup>
+                              <m:sSupPr>
+                                <m:ctrlPr>
+                                  <w:rPr>
+                                    <w:rFonts w:ascii="Cambria Math" w:hAnsi="Cambria Math"/>
+                                    <w:i/>
+                                  </w:rPr>
+                                </m:ctrlPr>
+                              </m:sSupPr>
+                              <m:e>
+                                <m:sSup>
+                                  <m:sSupPr>
+                                    <m:ctrlPr>
+                                      <w:rPr>
+                                        <w:rFonts w:ascii="Cambria Math" w:hAnsi="Cambria Math"/>
+                                        <w:i/>
+                                      </w:rPr>
+                                    </m:ctrlPr>
+                                  </m:sSupPr>
+                                  <m:e>
+                                    <m:r>
+                                      <w:rPr>
+                                        <w:rFonts w:ascii="Cambria Math" w:hAnsi="Cambria Math"/>
+                                      </w:rPr>
+                                      <m:t>w</m:t>
+                                    </m:r>
+                                  </m:e>
+                                  <m:sup>
+                                    <m:r>
+                                      <w:rPr>
+                                        <w:rFonts w:ascii="Cambria Math" w:hAnsi="Cambria Math"/>
+                                      </w:rPr>
+                                      <m:t>*</m:t>
+                                    </m:r>
+                                  </m:sup>
+                                </m:sSup>
+                              </m:e>
+                              <m:sup>
+                                <m:r>
+                                  <w:rPr>
+                                    <w:rFonts w:ascii="Cambria Math" w:hAnsi="Cambria Math"/>
+                                  </w:rPr>
+                                  <m:t>(k+1)</m:t>
+                                </m:r>
+                                <m:r>
+                                  <w:rPr>
+                                    <w:rFonts w:ascii="Cambria Math" w:hAnsi="Cambria Math"/>
+                                  </w:rPr>
+                                  <m:t>T</m:t>
+                                </m:r>
+                              </m:sup>
+                            </m:sSup>
+                            <m:r>
+                              <w:rPr>
+                                <w:rFonts w:ascii="Cambria Math" w:hAnsi="Cambria Math"/>
+                              </w:rPr>
+                              <m:t>-1</m:t>
+                            </m:r>
+                          </m:den>
+                        </m:f>
+                      </m:e>
+                    </m:d>
+                    <m:ctrlPr>
+                      <w:rPr>
+                        <w:rFonts w:ascii="Cambria Math" w:eastAsia="Cambria Math" w:hAnsi="Cambria Math" w:cs="Cambria Math"/>
+                        <w:i/>
+                      </w:rPr>
+                    </m:ctrlPr>
+                  </m:e>
+                </m:mr>
+                <m:mr>
+                  <m:e>
+                    <m:r>
+                      <w:rPr>
+                        <w:rFonts w:ascii="Cambria Math" w:eastAsia="Cambria Math" w:hAnsi="Cambria Math" w:cs="Cambria Math"/>
+                      </w:rPr>
+                      <m:t>⋮</m:t>
+                    </m:r>
+                    <m:ctrlPr>
+                      <w:rPr>
+                        <w:rFonts w:ascii="Cambria Math" w:eastAsia="Cambria Math" w:hAnsi="Cambria Math" w:cs="Cambria Math"/>
+                        <w:i/>
+                      </w:rPr>
+                    </m:ctrlPr>
+                  </m:e>
+                </m:mr>
+                <m:mr>
+                  <m:e>
+                    <m:r>
+                      <w:rPr>
+                        <w:rFonts w:ascii="Cambria Math" w:eastAsia="Cambria Math" w:hAnsi="Cambria Math" w:cs="Cambria Math"/>
+                      </w:rPr>
+                      <m:t>⋮</m:t>
+                    </m:r>
+                    <m:ctrlPr>
+                      <w:rPr>
+                        <w:rFonts w:ascii="Cambria Math" w:eastAsia="Cambria Math" w:hAnsi="Cambria Math" w:cs="Cambria Math"/>
+                        <w:i/>
+                      </w:rPr>
+                    </m:ctrlPr>
+                  </m:e>
+                </m:mr>
+                <m:mr>
+                  <m:e>
+                    <m:sSup>
+                      <m:sSupPr>
+                        <m:ctrlPr>
+                          <w:rPr>
+                            <w:rFonts w:ascii="Cambria Math" w:hAnsi="Cambria Math"/>
+                            <w:i/>
+                          </w:rPr>
+                        </m:ctrlPr>
+                      </m:sSupPr>
+                      <m:e>
+                        <m:sSup>
+                          <m:sSupPr>
+                            <m:ctrlPr>
+                              <w:rPr>
+                                <w:rFonts w:ascii="Cambria Math" w:hAnsi="Cambria Math"/>
+                                <w:i/>
+                              </w:rPr>
+                            </m:ctrlPr>
+                          </m:sSupPr>
+                          <m:e>
+                            <m:r>
+                              <w:rPr>
+                                <w:rFonts w:ascii="Cambria Math" w:hAnsi="Cambria Math"/>
+                              </w:rPr>
+                              <m:t>w</m:t>
+                            </m:r>
+                          </m:e>
+                          <m:sup>
+                            <m:r>
+                              <w:rPr>
+                                <w:rFonts w:ascii="Cambria Math" w:hAnsi="Cambria Math"/>
+                              </w:rPr>
+                              <m:t>*</m:t>
+                            </m:r>
+                          </m:sup>
+                        </m:sSup>
+                      </m:e>
+                      <m:sup>
+                        <m:r>
+                          <w:rPr>
+                            <w:rFonts w:ascii="Cambria Math" w:hAnsi="Cambria Math"/>
+                          </w:rPr>
+                          <m:t>N-1</m:t>
+                        </m:r>
+                      </m:sup>
+                    </m:sSup>
+                    <m:d>
+                      <m:dPr>
+                        <m:ctrlPr>
+                          <w:rPr>
+                            <w:rFonts w:ascii="Cambria Math" w:hAnsi="Cambria Math"/>
+                            <w:i/>
+                          </w:rPr>
+                        </m:ctrlPr>
+                      </m:dPr>
+                      <m:e>
+                        <m:f>
+                          <m:fPr>
+                            <m:ctrlPr>
+                              <w:rPr>
+                                <w:rFonts w:ascii="Cambria Math" w:hAnsi="Cambria Math"/>
+                                <w:i/>
+                              </w:rPr>
+                            </m:ctrlPr>
+                          </m:fPr>
+                          <m:num>
+                            <m:sSup>
+                              <m:sSupPr>
+                                <m:ctrlPr>
+                                  <w:rPr>
+                                    <w:rFonts w:ascii="Cambria Math" w:hAnsi="Cambria Math"/>
+                                    <w:i/>
+                                  </w:rPr>
+                                </m:ctrlPr>
+                              </m:sSupPr>
+                              <m:e>
+                                <m:sSup>
+                                  <m:sSupPr>
+                                    <m:ctrlPr>
+                                      <w:rPr>
+                                        <w:rFonts w:ascii="Cambria Math" w:hAnsi="Cambria Math"/>
+                                        <w:i/>
+                                      </w:rPr>
+                                    </m:ctrlPr>
+                                  </m:sSupPr>
+                                  <m:e>
+                                    <m:r>
+                                      <w:rPr>
+                                        <w:rFonts w:ascii="Cambria Math" w:hAnsi="Cambria Math"/>
+                                      </w:rPr>
+                                      <m:t>w</m:t>
+                                    </m:r>
+                                  </m:e>
+                                  <m:sup>
+                                    <m:r>
+                                      <w:rPr>
+                                        <w:rFonts w:ascii="Cambria Math" w:hAnsi="Cambria Math"/>
+                                      </w:rPr>
+                                      <m:t>*</m:t>
+                                    </m:r>
+                                  </m:sup>
+                                </m:sSup>
+                              </m:e>
+                              <m:sup>
+                                <m:r>
+                                  <w:rPr>
+                                    <w:rFonts w:ascii="Cambria Math" w:hAnsi="Cambria Math"/>
+                                  </w:rPr>
+                                  <m:t>c∙</m:t>
+                                </m:r>
+                                <m:r>
+                                  <w:rPr>
+                                    <w:rFonts w:ascii="Cambria Math" w:hAnsi="Cambria Math"/>
+                                  </w:rPr>
+                                  <m:t>(N-1)</m:t>
+                                </m:r>
+                                <m:r>
+                                  <w:rPr>
+                                    <w:rFonts w:ascii="Cambria Math" w:hAnsi="Cambria Math"/>
+                                  </w:rPr>
+                                  <m:t>∙T</m:t>
                                 </m:r>
                               </m:sup>
                             </m:sSup>
@@ -2220,6 +2943,207 @@
                         </m:f>
                       </m:e>
                     </m:d>
+                  </m:e>
+                </m:mr>
+              </m:m>
+            </m:e>
+          </m:d>
+          <m:r>
+            <w:rPr>
+              <w:rFonts w:ascii="Cambria Math" w:hAnsi="Cambria Math"/>
+            </w:rPr>
+            <m:t>=</m:t>
+          </m:r>
+        </m:oMath>
+      </m:oMathPara>
+    </w:p>
+    <w:p>
+      <w:pPr>
+        <w:spacing w:line="360" w:lineRule="auto"/>
+        <w:rPr>
+          <w:rFonts w:eastAsiaTheme="minorEastAsia"/>
+        </w:rPr>
+      </w:pPr>
+      <w:r>
+        <w:rPr>
+          <w:rFonts w:eastAsiaTheme="minorEastAsia"/>
+        </w:rPr>
+        <w:t xml:space="preserve">Use of </w:t>
+      </w:r>
+      <m:oMath>
+        <m:r>
+          <w:rPr>
+            <w:rFonts w:ascii="Cambria Math" w:eastAsiaTheme="minorEastAsia" w:hAnsi="Cambria Math"/>
+          </w:rPr>
+          <m:t>cT=N</m:t>
+        </m:r>
+      </m:oMath>
+      <w:r>
+        <w:rPr>
+          <w:rFonts w:eastAsiaTheme="minorEastAsia"/>
+        </w:rPr>
+        <w:t xml:space="preserve"> and </w:t>
+      </w:r>
+      <m:oMath>
+        <m:sSup>
+          <m:sSupPr>
+            <m:ctrlPr>
+              <w:rPr>
+                <w:rFonts w:ascii="Cambria Math" w:eastAsiaTheme="minorEastAsia" w:hAnsi="Cambria Math"/>
+                <w:i/>
+              </w:rPr>
+            </m:ctrlPr>
+          </m:sSupPr>
+          <m:e>
+            <m:r>
+              <w:rPr>
+                <w:rFonts w:ascii="Cambria Math" w:eastAsiaTheme="minorEastAsia" w:hAnsi="Cambria Math"/>
+              </w:rPr>
+              <m:t>e</m:t>
+            </m:r>
+          </m:e>
+          <m:sup>
+            <m:f>
+              <m:fPr>
+                <m:ctrlPr>
+                  <w:rPr>
+                    <w:rFonts w:ascii="Cambria Math" w:eastAsiaTheme="minorEastAsia" w:hAnsi="Cambria Math"/>
+                    <w:i/>
+                  </w:rPr>
+                </m:ctrlPr>
+              </m:fPr>
+              <m:num>
+                <m:r>
+                  <w:rPr>
+                    <w:rFonts w:ascii="Cambria Math" w:eastAsiaTheme="minorEastAsia" w:hAnsi="Cambria Math"/>
+                  </w:rPr>
+                  <m:t>-2πikN</m:t>
+                </m:r>
+              </m:num>
+              <m:den>
+                <m:r>
+                  <w:rPr>
+                    <w:rFonts w:ascii="Cambria Math" w:eastAsiaTheme="minorEastAsia" w:hAnsi="Cambria Math"/>
+                  </w:rPr>
+                  <m:t>N</m:t>
+                </m:r>
+              </m:den>
+            </m:f>
+          </m:sup>
+        </m:sSup>
+        <m:r>
+          <w:rPr>
+            <w:rFonts w:ascii="Cambria Math" w:eastAsiaTheme="minorEastAsia" w:hAnsi="Cambria Math"/>
+          </w:rPr>
+          <m:t>=</m:t>
+        </m:r>
+        <m:sSup>
+          <m:sSupPr>
+            <m:ctrlPr>
+              <w:rPr>
+                <w:rFonts w:ascii="Cambria Math" w:eastAsiaTheme="minorEastAsia" w:hAnsi="Cambria Math"/>
+                <w:i/>
+              </w:rPr>
+            </m:ctrlPr>
+          </m:sSupPr>
+          <m:e>
+            <m:sSup>
+              <m:sSupPr>
+                <m:ctrlPr>
+                  <w:rPr>
+                    <w:rFonts w:ascii="Cambria Math" w:eastAsiaTheme="minorEastAsia" w:hAnsi="Cambria Math"/>
+                    <w:i/>
+                  </w:rPr>
+                </m:ctrlPr>
+              </m:sSupPr>
+              <m:e>
+                <m:r>
+                  <w:rPr>
+                    <w:rFonts w:ascii="Cambria Math" w:eastAsiaTheme="minorEastAsia" w:hAnsi="Cambria Math"/>
+                  </w:rPr>
+                  <m:t>w</m:t>
+                </m:r>
+              </m:e>
+              <m:sup>
+                <m:r>
+                  <w:rPr>
+                    <w:rFonts w:ascii="Cambria Math" w:eastAsiaTheme="minorEastAsia" w:hAnsi="Cambria Math"/>
+                  </w:rPr>
+                  <m:t>*</m:t>
+                </m:r>
+              </m:sup>
+            </m:sSup>
+          </m:e>
+          <m:sup>
+            <m:r>
+              <w:rPr>
+                <w:rFonts w:ascii="Cambria Math" w:eastAsiaTheme="minorEastAsia" w:hAnsi="Cambria Math"/>
+              </w:rPr>
+              <m:t>N*k</m:t>
+            </m:r>
+          </m:sup>
+        </m:sSup>
+        <m:r>
+          <w:rPr>
+            <w:rFonts w:ascii="Cambria Math" w:eastAsiaTheme="minorEastAsia" w:hAnsi="Cambria Math"/>
+          </w:rPr>
+          <m:t>=1</m:t>
+        </m:r>
+      </m:oMath>
+    </w:p>
+    <w:p>
+      <w:pPr>
+        <w:spacing w:line="360" w:lineRule="auto"/>
+        <w:rPr>
+          <w:rFonts w:eastAsiaTheme="minorEastAsia"/>
+        </w:rPr>
+      </w:pPr>
+      <m:oMathPara>
+        <m:oMath>
+          <m:r>
+            <w:rPr>
+              <w:rFonts w:ascii="Cambria Math" w:hAnsi="Cambria Math"/>
+            </w:rPr>
+            <w:lastRenderedPageBreak/>
+            <m:t>=</m:t>
+          </m:r>
+          <m:d>
+            <m:dPr>
+              <m:begChr m:val="["/>
+              <m:endChr m:val="]"/>
+              <m:ctrlPr>
+                <w:rPr>
+                  <w:rFonts w:ascii="Cambria Math" w:hAnsi="Cambria Math"/>
+                  <w:i/>
+                </w:rPr>
+              </m:ctrlPr>
+            </m:dPr>
+            <m:e>
+              <m:m>
+                <m:mPr>
+                  <m:mcs>
+                    <m:mc>
+                      <m:mcPr>
+                        <m:count m:val="1"/>
+                        <m:mcJc m:val="center"/>
+                      </m:mcPr>
+                    </m:mc>
+                  </m:mcs>
+                  <m:ctrlPr>
+                    <w:rPr>
+                      <w:rFonts w:ascii="Cambria Math" w:hAnsi="Cambria Math"/>
+                      <w:i/>
+                    </w:rPr>
+                  </m:ctrlPr>
+                </m:mPr>
+                <m:mr>
+                  <m:e>
+                    <m:r>
+                      <w:rPr>
+                        <w:rFonts w:ascii="Cambria Math" w:hAnsi="Cambria Math"/>
+                      </w:rPr>
+                      <m:t>1+1+…1</m:t>
+                    </m:r>
                     <m:ctrlPr>
                       <w:rPr>
                         <w:rFonts w:ascii="Cambria Math" w:eastAsia="Cambria Math" w:hAnsi="Cambria Math" w:cs="Cambria Math"/>
@@ -2272,7 +3196,7 @@
                           <w:rPr>
                             <w:rFonts w:ascii="Cambria Math" w:hAnsi="Cambria Math"/>
                           </w:rPr>
-                          <m:t>2</m:t>
+                          <m:t>1</m:t>
                         </m:r>
                       </m:sup>
                     </m:sSup>
@@ -2338,7 +3262,7 @@
                                   <w:rPr>
                                     <w:rFonts w:ascii="Cambria Math" w:hAnsi="Cambria Math"/>
                                   </w:rPr>
-                                  <m:t>NT</m:t>
+                                  <m:t>N*1</m:t>
                                 </m:r>
                               </m:sup>
                             </m:sSup>
@@ -2406,42 +3330,6 @@
                         </m:f>
                       </m:e>
                     </m:d>
-                  </m:e>
-                </m:mr>
-                <m:mr>
-                  <m:e>
-                    <m:r>
-                      <w:rPr>
-                        <w:rFonts w:ascii="Cambria Math" w:hAnsi="Cambria Math"/>
-                      </w:rPr>
-                      <m:t>⋮</m:t>
-                    </m:r>
-                  </m:e>
-                </m:mr>
-                <m:mr>
-                  <m:e>
-                    <m:r>
-                      <w:rPr>
-                        <w:rFonts w:ascii="Cambria Math" w:eastAsia="Cambria Math" w:hAnsi="Cambria Math" w:cs="Cambria Math"/>
-                      </w:rPr>
-                      <m:t>⋮</m:t>
-                    </m:r>
-                    <m:ctrlPr>
-                      <w:rPr>
-                        <w:rFonts w:ascii="Cambria Math" w:eastAsia="Cambria Math" w:hAnsi="Cambria Math" w:cs="Cambria Math"/>
-                        <w:i/>
-                      </w:rPr>
-                    </m:ctrlPr>
-                  </m:e>
-                </m:mr>
-                <m:mr>
-                  <m:e>
-                    <m:r>
-                      <w:rPr>
-                        <w:rFonts w:ascii="Cambria Math" w:eastAsia="Cambria Math" w:hAnsi="Cambria Math" w:cs="Cambria Math"/>
-                      </w:rPr>
-                      <m:t>⋮</m:t>
-                    </m:r>
                     <m:ctrlPr>
                       <w:rPr>
                         <w:rFonts w:ascii="Cambria Math" w:eastAsia="Cambria Math" w:hAnsi="Cambria Math" w:cs="Cambria Math"/>
@@ -2494,7 +3382,7 @@
                           <w:rPr>
                             <w:rFonts w:ascii="Cambria Math" w:hAnsi="Cambria Math"/>
                           </w:rPr>
-                          <m:t>N-1</m:t>
+                          <m:t>2</m:t>
                         </m:r>
                       </m:sup>
                     </m:sSup>
@@ -2560,7 +3448,443 @@
                                   <w:rPr>
                                     <w:rFonts w:ascii="Cambria Math" w:hAnsi="Cambria Math"/>
                                   </w:rPr>
-                                  <m:t>NT</m:t>
+                                  <m:t>N*2</m:t>
+                                </m:r>
+                              </m:sup>
+                            </m:sSup>
+                            <m:r>
+                              <w:rPr>
+                                <w:rFonts w:ascii="Cambria Math" w:hAnsi="Cambria Math"/>
+                              </w:rPr>
+                              <m:t>-1</m:t>
+                            </m:r>
+                          </m:num>
+                          <m:den>
+                            <m:sSup>
+                              <m:sSupPr>
+                                <m:ctrlPr>
+                                  <w:rPr>
+                                    <w:rFonts w:ascii="Cambria Math" w:hAnsi="Cambria Math"/>
+                                    <w:i/>
+                                  </w:rPr>
+                                </m:ctrlPr>
+                              </m:sSupPr>
+                              <m:e>
+                                <m:sSup>
+                                  <m:sSupPr>
+                                    <m:ctrlPr>
+                                      <w:rPr>
+                                        <w:rFonts w:ascii="Cambria Math" w:hAnsi="Cambria Math"/>
+                                        <w:i/>
+                                      </w:rPr>
+                                    </m:ctrlPr>
+                                  </m:sSupPr>
+                                  <m:e>
+                                    <m:r>
+                                      <w:rPr>
+                                        <w:rFonts w:ascii="Cambria Math" w:hAnsi="Cambria Math"/>
+                                      </w:rPr>
+                                      <m:t>w</m:t>
+                                    </m:r>
+                                  </m:e>
+                                  <m:sup>
+                                    <m:r>
+                                      <w:rPr>
+                                        <w:rFonts w:ascii="Cambria Math" w:hAnsi="Cambria Math"/>
+                                      </w:rPr>
+                                      <m:t>*</m:t>
+                                    </m:r>
+                                  </m:sup>
+                                </m:sSup>
+                              </m:e>
+                              <m:sup>
+                                <m:r>
+                                  <w:rPr>
+                                    <w:rFonts w:ascii="Cambria Math" w:hAnsi="Cambria Math"/>
+                                  </w:rPr>
+                                  <m:t>2T</m:t>
+                                </m:r>
+                              </m:sup>
+                            </m:sSup>
+                            <m:r>
+                              <w:rPr>
+                                <w:rFonts w:ascii="Cambria Math" w:hAnsi="Cambria Math"/>
+                              </w:rPr>
+                              <m:t>-1</m:t>
+                            </m:r>
+                          </m:den>
+                        </m:f>
+                      </m:e>
+                    </m:d>
+                  </m:e>
+                </m:mr>
+                <m:mr>
+                  <m:e>
+                    <m:r>
+                      <w:rPr>
+                        <w:rFonts w:ascii="Cambria Math" w:hAnsi="Cambria Math"/>
+                      </w:rPr>
+                      <m:t>⋮</m:t>
+                    </m:r>
+                  </m:e>
+                </m:mr>
+                <m:mr>
+                  <m:e>
+                    <m:r>
+                      <w:rPr>
+                        <w:rFonts w:ascii="Cambria Math" w:hAnsi="Cambria Math"/>
+                      </w:rPr>
+                      <m:t>1+1+…1</m:t>
+                    </m:r>
+                    <m:ctrlPr>
+                      <w:rPr>
+                        <w:rFonts w:ascii="Cambria Math" w:eastAsia="Cambria Math" w:hAnsi="Cambria Math" w:cs="Cambria Math"/>
+                        <w:i/>
+                      </w:rPr>
+                    </m:ctrlPr>
+                  </m:e>
+                </m:mr>
+                <m:mr>
+                  <m:e>
+                    <m:sSup>
+                      <m:sSupPr>
+                        <m:ctrlPr>
+                          <w:rPr>
+                            <w:rFonts w:ascii="Cambria Math" w:hAnsi="Cambria Math"/>
+                            <w:i/>
+                          </w:rPr>
+                        </m:ctrlPr>
+                      </m:sSupPr>
+                      <m:e>
+                        <m:sSup>
+                          <m:sSupPr>
+                            <m:ctrlPr>
+                              <w:rPr>
+                                <w:rFonts w:ascii="Cambria Math" w:hAnsi="Cambria Math"/>
+                                <w:i/>
+                              </w:rPr>
+                            </m:ctrlPr>
+                          </m:sSupPr>
+                          <m:e>
+                            <m:r>
+                              <w:rPr>
+                                <w:rFonts w:ascii="Cambria Math" w:hAnsi="Cambria Math"/>
+                              </w:rPr>
+                              <m:t>w</m:t>
+                            </m:r>
+                          </m:e>
+                          <m:sup>
+                            <m:r>
+                              <w:rPr>
+                                <w:rFonts w:ascii="Cambria Math" w:hAnsi="Cambria Math"/>
+                              </w:rPr>
+                              <m:t>*</m:t>
+                            </m:r>
+                          </m:sup>
+                        </m:sSup>
+                      </m:e>
+                      <m:sup>
+                        <m:r>
+                          <w:rPr>
+                            <w:rFonts w:ascii="Cambria Math" w:hAnsi="Cambria Math"/>
+                          </w:rPr>
+                          <m:t>2</m:t>
+                        </m:r>
+                      </m:sup>
+                    </m:sSup>
+                    <m:d>
+                      <m:dPr>
+                        <m:ctrlPr>
+                          <w:rPr>
+                            <w:rFonts w:ascii="Cambria Math" w:hAnsi="Cambria Math"/>
+                            <w:i/>
+                          </w:rPr>
+                        </m:ctrlPr>
+                      </m:dPr>
+                      <m:e>
+                        <m:f>
+                          <m:fPr>
+                            <m:ctrlPr>
+                              <w:rPr>
+                                <w:rFonts w:ascii="Cambria Math" w:hAnsi="Cambria Math"/>
+                                <w:i/>
+                              </w:rPr>
+                            </m:ctrlPr>
+                          </m:fPr>
+                          <m:num>
+                            <m:sSup>
+                              <m:sSupPr>
+                                <m:ctrlPr>
+                                  <w:rPr>
+                                    <w:rFonts w:ascii="Cambria Math" w:hAnsi="Cambria Math"/>
+                                    <w:i/>
+                                  </w:rPr>
+                                </m:ctrlPr>
+                              </m:sSupPr>
+                              <m:e>
+                                <m:sSup>
+                                  <m:sSupPr>
+                                    <m:ctrlPr>
+                                      <w:rPr>
+                                        <w:rFonts w:ascii="Cambria Math" w:hAnsi="Cambria Math"/>
+                                        <w:i/>
+                                      </w:rPr>
+                                    </m:ctrlPr>
+                                  </m:sSupPr>
+                                  <m:e>
+                                    <m:r>
+                                      <w:rPr>
+                                        <w:rFonts w:ascii="Cambria Math" w:hAnsi="Cambria Math"/>
+                                      </w:rPr>
+                                      <m:t>w</m:t>
+                                    </m:r>
+                                  </m:e>
+                                  <m:sup>
+                                    <m:r>
+                                      <w:rPr>
+                                        <w:rFonts w:ascii="Cambria Math" w:hAnsi="Cambria Math"/>
+                                      </w:rPr>
+                                      <m:t>*</m:t>
+                                    </m:r>
+                                  </m:sup>
+                                </m:sSup>
+                              </m:e>
+                              <m:sup>
+                                <m:r>
+                                  <w:rPr>
+                                    <w:rFonts w:ascii="Cambria Math" w:hAnsi="Cambria Math"/>
+                                  </w:rPr>
+                                  <m:t>(k+1)∙</m:t>
+                                </m:r>
+                                <m:r>
+                                  <w:rPr>
+                                    <w:rFonts w:ascii="Cambria Math" w:hAnsi="Cambria Math"/>
+                                  </w:rPr>
+                                  <m:t>N</m:t>
+                                </m:r>
+                              </m:sup>
+                            </m:sSup>
+                            <m:r>
+                              <w:rPr>
+                                <w:rFonts w:ascii="Cambria Math" w:hAnsi="Cambria Math"/>
+                              </w:rPr>
+                              <m:t>-1</m:t>
+                            </m:r>
+                          </m:num>
+                          <m:den>
+                            <m:sSup>
+                              <m:sSupPr>
+                                <m:ctrlPr>
+                                  <w:rPr>
+                                    <w:rFonts w:ascii="Cambria Math" w:hAnsi="Cambria Math"/>
+                                    <w:i/>
+                                  </w:rPr>
+                                </m:ctrlPr>
+                              </m:sSupPr>
+                              <m:e>
+                                <m:sSup>
+                                  <m:sSupPr>
+                                    <m:ctrlPr>
+                                      <w:rPr>
+                                        <w:rFonts w:ascii="Cambria Math" w:hAnsi="Cambria Math"/>
+                                        <w:i/>
+                                      </w:rPr>
+                                    </m:ctrlPr>
+                                  </m:sSupPr>
+                                  <m:e>
+                                    <m:r>
+                                      <w:rPr>
+                                        <w:rFonts w:ascii="Cambria Math" w:hAnsi="Cambria Math"/>
+                                      </w:rPr>
+                                      <m:t>w</m:t>
+                                    </m:r>
+                                  </m:e>
+                                  <m:sup>
+                                    <m:r>
+                                      <w:rPr>
+                                        <w:rFonts w:ascii="Cambria Math" w:hAnsi="Cambria Math"/>
+                                      </w:rPr>
+                                      <m:t>*</m:t>
+                                    </m:r>
+                                  </m:sup>
+                                </m:sSup>
+                              </m:e>
+                              <m:sup>
+                                <m:r>
+                                  <w:rPr>
+                                    <w:rFonts w:ascii="Cambria Math" w:hAnsi="Cambria Math"/>
+                                  </w:rPr>
+                                  <m:t>(k+1)T</m:t>
+                                </m:r>
+                              </m:sup>
+                            </m:sSup>
+                            <m:r>
+                              <w:rPr>
+                                <w:rFonts w:ascii="Cambria Math" w:hAnsi="Cambria Math"/>
+                              </w:rPr>
+                              <m:t>-1</m:t>
+                            </m:r>
+                          </m:den>
+                        </m:f>
+                      </m:e>
+                    </m:d>
+                    <m:ctrlPr>
+                      <w:rPr>
+                        <w:rFonts w:ascii="Cambria Math" w:eastAsia="Cambria Math" w:hAnsi="Cambria Math" w:cs="Cambria Math"/>
+                        <w:i/>
+                      </w:rPr>
+                    </m:ctrlPr>
+                  </m:e>
+                </m:mr>
+                <m:mr>
+                  <m:e>
+                    <m:r>
+                      <w:rPr>
+                        <w:rFonts w:ascii="Cambria Math" w:eastAsia="Cambria Math" w:hAnsi="Cambria Math" w:cs="Cambria Math"/>
+                      </w:rPr>
+                      <m:t>⋮</m:t>
+                    </m:r>
+                    <m:ctrlPr>
+                      <w:rPr>
+                        <w:rFonts w:ascii="Cambria Math" w:eastAsia="Cambria Math" w:hAnsi="Cambria Math" w:cs="Cambria Math"/>
+                        <w:i/>
+                      </w:rPr>
+                    </m:ctrlPr>
+                  </m:e>
+                </m:mr>
+                <m:mr>
+                  <m:e>
+                    <m:r>
+                      <w:rPr>
+                        <w:rFonts w:ascii="Cambria Math" w:eastAsia="Cambria Math" w:hAnsi="Cambria Math" w:cs="Cambria Math"/>
+                      </w:rPr>
+                      <m:t>⋮</m:t>
+                    </m:r>
+                    <m:ctrlPr>
+                      <w:rPr>
+                        <w:rFonts w:ascii="Cambria Math" w:eastAsia="Cambria Math" w:hAnsi="Cambria Math" w:cs="Cambria Math"/>
+                        <w:i/>
+                      </w:rPr>
+                    </m:ctrlPr>
+                  </m:e>
+                </m:mr>
+                <m:mr>
+                  <m:e>
+                    <m:sSup>
+                      <m:sSupPr>
+                        <m:ctrlPr>
+                          <w:rPr>
+                            <w:rFonts w:ascii="Cambria Math" w:hAnsi="Cambria Math"/>
+                            <w:i/>
+                          </w:rPr>
+                        </m:ctrlPr>
+                      </m:sSupPr>
+                      <m:e>
+                        <m:sSup>
+                          <m:sSupPr>
+                            <m:ctrlPr>
+                              <w:rPr>
+                                <w:rFonts w:ascii="Cambria Math" w:hAnsi="Cambria Math"/>
+                                <w:i/>
+                              </w:rPr>
+                            </m:ctrlPr>
+                          </m:sSupPr>
+                          <m:e>
+                            <m:r>
+                              <w:rPr>
+                                <w:rFonts w:ascii="Cambria Math" w:hAnsi="Cambria Math"/>
+                              </w:rPr>
+                              <m:t>w</m:t>
+                            </m:r>
+                          </m:e>
+                          <m:sup>
+                            <m:r>
+                              <w:rPr>
+                                <w:rFonts w:ascii="Cambria Math" w:hAnsi="Cambria Math"/>
+                              </w:rPr>
+                              <m:t>*</m:t>
+                            </m:r>
+                          </m:sup>
+                        </m:sSup>
+                      </m:e>
+                      <m:sup>
+                        <m:r>
+                          <w:rPr>
+                            <w:rFonts w:ascii="Cambria Math" w:hAnsi="Cambria Math"/>
+                          </w:rPr>
+                          <m:t>N-1</m:t>
+                        </m:r>
+                      </m:sup>
+                    </m:sSup>
+                    <m:d>
+                      <m:dPr>
+                        <m:ctrlPr>
+                          <w:rPr>
+                            <w:rFonts w:ascii="Cambria Math" w:hAnsi="Cambria Math"/>
+                            <w:i/>
+                          </w:rPr>
+                        </m:ctrlPr>
+                      </m:dPr>
+                      <m:e>
+                        <m:f>
+                          <m:fPr>
+                            <m:ctrlPr>
+                              <w:rPr>
+                                <w:rFonts w:ascii="Cambria Math" w:hAnsi="Cambria Math"/>
+                                <w:i/>
+                              </w:rPr>
+                            </m:ctrlPr>
+                          </m:fPr>
+                          <m:num>
+                            <m:sSup>
+                              <m:sSupPr>
+                                <m:ctrlPr>
+                                  <w:rPr>
+                                    <w:rFonts w:ascii="Cambria Math" w:hAnsi="Cambria Math"/>
+                                    <w:i/>
+                                  </w:rPr>
+                                </m:ctrlPr>
+                              </m:sSupPr>
+                              <m:e>
+                                <m:sSup>
+                                  <m:sSupPr>
+                                    <m:ctrlPr>
+                                      <w:rPr>
+                                        <w:rFonts w:ascii="Cambria Math" w:hAnsi="Cambria Math"/>
+                                        <w:i/>
+                                      </w:rPr>
+                                    </m:ctrlPr>
+                                  </m:sSupPr>
+                                  <m:e>
+                                    <m:r>
+                                      <w:rPr>
+                                        <w:rFonts w:ascii="Cambria Math" w:hAnsi="Cambria Math"/>
+                                      </w:rPr>
+                                      <m:t>w</m:t>
+                                    </m:r>
+                                  </m:e>
+                                  <m:sup>
+                                    <m:r>
+                                      <w:rPr>
+                                        <w:rFonts w:ascii="Cambria Math" w:hAnsi="Cambria Math"/>
+                                      </w:rPr>
+                                      <m:t>*</m:t>
+                                    </m:r>
+                                  </m:sup>
+                                </m:sSup>
+                              </m:e>
+                              <m:sup>
+                                <m:r>
+                                  <w:rPr>
+                                    <w:rFonts w:ascii="Cambria Math" w:hAnsi="Cambria Math"/>
+                                  </w:rPr>
+                                  <m:t>(N-1)∙</m:t>
+                                </m:r>
+                                <m:r>
+                                  <w:rPr>
+                                    <w:rFonts w:ascii="Cambria Math" w:hAnsi="Cambria Math"/>
+                                  </w:rPr>
+                                  <m:t>N</m:t>
                                 </m:r>
                               </m:sup>
                             </m:sSup>
@@ -2641,136 +3965,6 @@
           </m:r>
           <m:d>
             <m:dPr>
-              <m:ctrlPr>
-                <w:rPr>
-                  <w:rFonts w:ascii="Cambria Math" w:hAnsi="Cambria Math"/>
-                  <w:i/>
-                </w:rPr>
-              </m:ctrlPr>
-            </m:dPr>
-            <m:e>
-              <m:f>
-                <m:fPr>
-                  <m:ctrlPr>
-                    <w:rPr>
-                      <w:rFonts w:ascii="Cambria Math" w:hAnsi="Cambria Math"/>
-                      <w:i/>
-                    </w:rPr>
-                  </m:ctrlPr>
-                </m:fPr>
-                <m:num>
-                  <m:sSup>
-                    <m:sSupPr>
-                      <m:ctrlPr>
-                        <w:rPr>
-                          <w:rFonts w:ascii="Cambria Math" w:hAnsi="Cambria Math"/>
-                          <w:i/>
-                        </w:rPr>
-                      </m:ctrlPr>
-                    </m:sSupPr>
-                    <m:e>
-                      <m:sSup>
-                        <m:sSupPr>
-                          <m:ctrlPr>
-                            <w:rPr>
-                              <w:rFonts w:ascii="Cambria Math" w:hAnsi="Cambria Math"/>
-                              <w:i/>
-                            </w:rPr>
-                          </m:ctrlPr>
-                        </m:sSupPr>
-                        <m:e>
-                          <m:r>
-                            <w:rPr>
-                              <w:rFonts w:ascii="Cambria Math" w:hAnsi="Cambria Math"/>
-                            </w:rPr>
-                            <m:t>w</m:t>
-                          </m:r>
-                        </m:e>
-                        <m:sup>
-                          <m:r>
-                            <w:rPr>
-                              <w:rFonts w:ascii="Cambria Math" w:hAnsi="Cambria Math"/>
-                            </w:rPr>
-                            <m:t>*</m:t>
-                          </m:r>
-                        </m:sup>
-                      </m:sSup>
-                    </m:e>
-                    <m:sup>
-                      <m:r>
-                        <w:rPr>
-                          <w:rFonts w:ascii="Cambria Math" w:hAnsi="Cambria Math"/>
-                        </w:rPr>
-                        <m:t>NT</m:t>
-                      </m:r>
-                    </m:sup>
-                  </m:sSup>
-                  <m:r>
-                    <w:rPr>
-                      <w:rFonts w:ascii="Cambria Math" w:hAnsi="Cambria Math"/>
-                    </w:rPr>
-                    <m:t>-1</m:t>
-                  </m:r>
-                </m:num>
-                <m:den>
-                  <m:sSup>
-                    <m:sSupPr>
-                      <m:ctrlPr>
-                        <w:rPr>
-                          <w:rFonts w:ascii="Cambria Math" w:hAnsi="Cambria Math"/>
-                          <w:i/>
-                        </w:rPr>
-                      </m:ctrlPr>
-                    </m:sSupPr>
-                    <m:e>
-                      <m:sSup>
-                        <m:sSupPr>
-                          <m:ctrlPr>
-                            <w:rPr>
-                              <w:rFonts w:ascii="Cambria Math" w:hAnsi="Cambria Math"/>
-                              <w:i/>
-                            </w:rPr>
-                          </m:ctrlPr>
-                        </m:sSupPr>
-                        <m:e>
-                          <m:r>
-                            <w:rPr>
-                              <w:rFonts w:ascii="Cambria Math" w:hAnsi="Cambria Math"/>
-                            </w:rPr>
-                            <m:t>w</m:t>
-                          </m:r>
-                        </m:e>
-                        <m:sup>
-                          <m:r>
-                            <w:rPr>
-                              <w:rFonts w:ascii="Cambria Math" w:hAnsi="Cambria Math"/>
-                            </w:rPr>
-                            <m:t>*</m:t>
-                          </m:r>
-                        </m:sup>
-                      </m:sSup>
-                    </m:e>
-                    <m:sup>
-                      <m:r>
-                        <w:rPr>
-                          <w:rFonts w:ascii="Cambria Math" w:hAnsi="Cambria Math"/>
-                        </w:rPr>
-                        <m:t>T</m:t>
-                      </m:r>
-                    </m:sup>
-                  </m:sSup>
-                  <m:r>
-                    <w:rPr>
-                      <w:rFonts w:ascii="Cambria Math" w:hAnsi="Cambria Math"/>
-                    </w:rPr>
-                    <m:t>-1</m:t>
-                  </m:r>
-                </m:den>
-              </m:f>
-            </m:e>
-          </m:d>
-          <m:d>
-            <m:dPr>
               <m:begChr m:val="["/>
               <m:endChr m:val="]"/>
               <m:ctrlPr>
@@ -2800,52 +3994,12 @@
                 </m:mPr>
                 <m:mr>
                   <m:e>
-                    <m:sSup>
-                      <m:sSupPr>
-                        <m:ctrlPr>
-                          <w:rPr>
-                            <w:rFonts w:ascii="Cambria Math" w:hAnsi="Cambria Math"/>
-                            <w:i/>
-                          </w:rPr>
-                        </m:ctrlPr>
-                      </m:sSupPr>
-                      <m:e>
-                        <m:sSup>
-                          <m:sSupPr>
-                            <m:ctrlPr>
-                              <w:rPr>
-                                <w:rFonts w:ascii="Cambria Math" w:hAnsi="Cambria Math"/>
-                                <w:i/>
-                              </w:rPr>
-                            </m:ctrlPr>
-                          </m:sSupPr>
-                          <m:e>
-                            <m:r>
-                              <w:rPr>
-                                <w:rFonts w:ascii="Cambria Math" w:hAnsi="Cambria Math"/>
-                              </w:rPr>
-                              <m:t>w</m:t>
-                            </m:r>
-                          </m:e>
-                          <m:sup>
-                            <m:r>
-                              <w:rPr>
-                                <w:rFonts w:ascii="Cambria Math" w:hAnsi="Cambria Math"/>
-                              </w:rPr>
-                              <m:t>*</m:t>
-                            </m:r>
-                          </m:sup>
-                        </m:sSup>
-                      </m:e>
-                      <m:sup>
-                        <m:r>
-                          <w:rPr>
-                            <w:rFonts w:ascii="Cambria Math" w:hAnsi="Cambria Math"/>
-                          </w:rPr>
-                          <m:t>0</m:t>
-                        </m:r>
-                      </m:sup>
-                    </m:sSup>
+                    <m:r>
+                      <w:rPr>
+                        <w:rFonts w:ascii="Cambria Math" w:hAnsi="Cambria Math"/>
+                      </w:rPr>
+                      <m:t>c</m:t>
+                    </m:r>
                     <m:ctrlPr>
                       <w:rPr>
                         <w:rFonts w:ascii="Cambria Math" w:eastAsia="Cambria Math" w:hAnsi="Cambria Math" w:cs="Cambria Math"/>
@@ -2856,52 +4010,12 @@
                 </m:mr>
                 <m:mr>
                   <m:e>
-                    <m:sSup>
-                      <m:sSupPr>
-                        <m:ctrlPr>
-                          <w:rPr>
-                            <w:rFonts w:ascii="Cambria Math" w:hAnsi="Cambria Math"/>
-                            <w:i/>
-                          </w:rPr>
-                        </m:ctrlPr>
-                      </m:sSupPr>
-                      <m:e>
-                        <m:sSup>
-                          <m:sSupPr>
-                            <m:ctrlPr>
-                              <w:rPr>
-                                <w:rFonts w:ascii="Cambria Math" w:hAnsi="Cambria Math"/>
-                                <w:i/>
-                              </w:rPr>
-                            </m:ctrlPr>
-                          </m:sSupPr>
-                          <m:e>
-                            <m:r>
-                              <w:rPr>
-                                <w:rFonts w:ascii="Cambria Math" w:hAnsi="Cambria Math"/>
-                              </w:rPr>
-                              <m:t>w</m:t>
-                            </m:r>
-                          </m:e>
-                          <m:sup>
-                            <m:r>
-                              <w:rPr>
-                                <w:rFonts w:ascii="Cambria Math" w:hAnsi="Cambria Math"/>
-                              </w:rPr>
-                              <m:t>*</m:t>
-                            </m:r>
-                          </m:sup>
-                        </m:sSup>
-                      </m:e>
-                      <m:sup>
-                        <m:r>
-                          <w:rPr>
-                            <w:rFonts w:ascii="Cambria Math" w:hAnsi="Cambria Math"/>
-                          </w:rPr>
-                          <m:t>1</m:t>
-                        </m:r>
-                      </m:sup>
-                    </m:sSup>
+                    <m:r>
+                      <w:rPr>
+                        <w:rFonts w:ascii="Cambria Math" w:hAnsi="Cambria Math"/>
+                      </w:rPr>
+                      <m:t>0</m:t>
+                    </m:r>
                     <m:ctrlPr>
                       <w:rPr>
                         <w:rFonts w:ascii="Cambria Math" w:eastAsia="Cambria Math" w:hAnsi="Cambria Math" w:cs="Cambria Math"/>
@@ -2912,52 +4026,12 @@
                 </m:mr>
                 <m:mr>
                   <m:e>
-                    <m:sSup>
-                      <m:sSupPr>
-                        <m:ctrlPr>
-                          <w:rPr>
-                            <w:rFonts w:ascii="Cambria Math" w:hAnsi="Cambria Math"/>
-                            <w:i/>
-                          </w:rPr>
-                        </m:ctrlPr>
-                      </m:sSupPr>
-                      <m:e>
-                        <m:sSup>
-                          <m:sSupPr>
-                            <m:ctrlPr>
-                              <w:rPr>
-                                <w:rFonts w:ascii="Cambria Math" w:hAnsi="Cambria Math"/>
-                                <w:i/>
-                              </w:rPr>
-                            </m:ctrlPr>
-                          </m:sSupPr>
-                          <m:e>
-                            <m:r>
-                              <w:rPr>
-                                <w:rFonts w:ascii="Cambria Math" w:hAnsi="Cambria Math"/>
-                              </w:rPr>
-                              <m:t>w</m:t>
-                            </m:r>
-                          </m:e>
-                          <m:sup>
-                            <m:r>
-                              <w:rPr>
-                                <w:rFonts w:ascii="Cambria Math" w:hAnsi="Cambria Math"/>
-                              </w:rPr>
-                              <m:t>*</m:t>
-                            </m:r>
-                          </m:sup>
-                        </m:sSup>
-                      </m:e>
-                      <m:sup>
-                        <m:r>
-                          <w:rPr>
-                            <w:rFonts w:ascii="Cambria Math" w:hAnsi="Cambria Math"/>
-                          </w:rPr>
-                          <m:t>2</m:t>
-                        </m:r>
-                      </m:sup>
-                    </m:sSup>
+                    <m:r>
+                      <w:rPr>
+                        <w:rFonts w:ascii="Cambria Math" w:hAnsi="Cambria Math"/>
+                      </w:rPr>
+                      <m:t>⋮</m:t>
+                    </m:r>
                   </m:e>
                 </m:mr>
                 <m:mr>
@@ -2966,8 +4040,30 @@
                       <w:rPr>
                         <w:rFonts w:ascii="Cambria Math" w:hAnsi="Cambria Math"/>
                       </w:rPr>
-                      <m:t>⋮</m:t>
+                      <m:t>c</m:t>
                     </m:r>
+                    <m:ctrlPr>
+                      <w:rPr>
+                        <w:rFonts w:ascii="Cambria Math" w:eastAsia="Cambria Math" w:hAnsi="Cambria Math" w:cs="Cambria Math"/>
+                        <w:i/>
+                      </w:rPr>
+                    </m:ctrlPr>
+                  </m:e>
+                </m:mr>
+                <m:mr>
+                  <m:e>
+                    <m:r>
+                      <w:rPr>
+                        <w:rFonts w:ascii="Cambria Math" w:hAnsi="Cambria Math"/>
+                      </w:rPr>
+                      <m:t>0</m:t>
+                    </m:r>
+                    <m:ctrlPr>
+                      <w:rPr>
+                        <w:rFonts w:ascii="Cambria Math" w:eastAsia="Cambria Math" w:hAnsi="Cambria Math" w:cs="Cambria Math"/>
+                        <w:i/>
+                      </w:rPr>
+                    </m:ctrlPr>
                   </m:e>
                 </m:mr>
                 <m:mr>
@@ -3004,52 +4100,12 @@
                 </m:mr>
                 <m:mr>
                   <m:e>
-                    <m:sSup>
-                      <m:sSupPr>
-                        <m:ctrlPr>
-                          <w:rPr>
-                            <w:rFonts w:ascii="Cambria Math" w:hAnsi="Cambria Math"/>
-                            <w:i/>
-                          </w:rPr>
-                        </m:ctrlPr>
-                      </m:sSupPr>
-                      <m:e>
-                        <m:sSup>
-                          <m:sSupPr>
-                            <m:ctrlPr>
-                              <w:rPr>
-                                <w:rFonts w:ascii="Cambria Math" w:hAnsi="Cambria Math"/>
-                                <w:i/>
-                              </w:rPr>
-                            </m:ctrlPr>
-                          </m:sSupPr>
-                          <m:e>
-                            <m:r>
-                              <w:rPr>
-                                <w:rFonts w:ascii="Cambria Math" w:hAnsi="Cambria Math"/>
-                              </w:rPr>
-                              <m:t>w</m:t>
-                            </m:r>
-                          </m:e>
-                          <m:sup>
-                            <m:r>
-                              <w:rPr>
-                                <w:rFonts w:ascii="Cambria Math" w:hAnsi="Cambria Math"/>
-                              </w:rPr>
-                              <m:t>*</m:t>
-                            </m:r>
-                          </m:sup>
-                        </m:sSup>
-                      </m:e>
-                      <m:sup>
-                        <m:r>
-                          <w:rPr>
-                            <w:rFonts w:ascii="Cambria Math" w:hAnsi="Cambria Math"/>
-                          </w:rPr>
-                          <m:t>N-1</m:t>
-                        </m:r>
-                      </m:sup>
-                    </m:sSup>
+                    <m:r>
+                      <w:rPr>
+                        <w:rFonts w:ascii="Cambria Math" w:hAnsi="Cambria Math"/>
+                      </w:rPr>
+                      <m:t>0</m:t>
+                    </m:r>
                   </m:e>
                 </m:mr>
               </m:m>
@@ -3065,8 +4121,214 @@
           <w:rFonts w:eastAsiaTheme="minorEastAsia"/>
         </w:rPr>
       </w:pPr>
-      <w:bookmarkStart w:id="0" w:name="_GoBack"/>
-      <w:bookmarkEnd w:id="0"/>
+      <w:r>
+        <w:rPr>
+          <w:rFonts w:eastAsiaTheme="minorEastAsia"/>
+        </w:rPr>
+        <w:t>All components</w:t>
+      </w:r>
+      <w:r>
+        <w:rPr>
+          <w:rFonts w:eastAsiaTheme="minorEastAsia"/>
+        </w:rPr>
+        <w:t xml:space="preserve"> are 0 </w:t>
+      </w:r>
+      <w:r>
+        <w:rPr>
+          <w:rFonts w:eastAsiaTheme="minorEastAsia"/>
+        </w:rPr>
+        <w:t>except</w:t>
+      </w:r>
+      <w:r>
+        <w:rPr>
+          <w:rFonts w:eastAsiaTheme="minorEastAsia"/>
+        </w:rPr>
+        <w:t xml:space="preserve"> from components wit</w:t>
+      </w:r>
+      <w:r>
+        <w:rPr>
+          <w:rFonts w:eastAsiaTheme="minorEastAsia"/>
+        </w:rPr>
+        <w:t xml:space="preserve">h their </w:t>
+      </w:r>
+      <w:r>
+        <w:rPr>
+          <w:rFonts w:eastAsiaTheme="minorEastAsia"/>
+        </w:rPr>
+        <w:t>index</w:t>
+      </w:r>
+      <w:r>
+        <w:rPr>
+          <w:rFonts w:eastAsiaTheme="minorEastAsia"/>
+        </w:rPr>
+        <w:t xml:space="preserve"> is a </w:t>
+      </w:r>
+      <w:r>
+        <w:rPr>
+          <w:rFonts w:eastAsiaTheme="minorEastAsia"/>
+        </w:rPr>
+        <w:t>divider</w:t>
+      </w:r>
+      <w:r>
+        <w:rPr>
+          <w:rFonts w:eastAsiaTheme="minorEastAsia"/>
+        </w:rPr>
+        <w:t xml:space="preserve"> of c:</w:t>
+      </w:r>
+    </w:p>
+    <w:p>
+      <w:pPr>
+        <w:spacing w:line="360" w:lineRule="auto"/>
+        <w:rPr>
+          <w:rFonts w:eastAsiaTheme="minorEastAsia"/>
+        </w:rPr>
+      </w:pPr>
+      <m:oMathPara>
+        <m:oMath>
+          <m:sSup>
+            <m:sSupPr>
+              <m:ctrlPr>
+                <w:rPr>
+                  <w:rFonts w:ascii="Cambria Math" w:eastAsiaTheme="minorEastAsia" w:hAnsi="Cambria Math"/>
+                  <w:i/>
+                </w:rPr>
+              </m:ctrlPr>
+            </m:sSupPr>
+            <m:e>
+              <m:r>
+                <w:rPr>
+                  <w:rFonts w:ascii="Cambria Math" w:eastAsiaTheme="minorEastAsia" w:hAnsi="Cambria Math"/>
+                </w:rPr>
+                <m:t>x</m:t>
+              </m:r>
+            </m:e>
+            <m:sup>
+              <m:r>
+                <w:rPr>
+                  <w:rFonts w:ascii="Cambria Math" w:eastAsiaTheme="minorEastAsia" w:hAnsi="Cambria Math"/>
+                </w:rPr>
+                <m:t>F</m:t>
+              </m:r>
+            </m:sup>
+          </m:sSup>
+          <m:d>
+            <m:dPr>
+              <m:begChr m:val="["/>
+              <m:endChr m:val="]"/>
+              <m:ctrlPr>
+                <w:rPr>
+                  <w:rFonts w:ascii="Cambria Math" w:eastAsiaTheme="minorEastAsia" w:hAnsi="Cambria Math"/>
+                  <w:i/>
+                </w:rPr>
+              </m:ctrlPr>
+            </m:dPr>
+            <m:e>
+              <m:r>
+                <w:rPr>
+                  <w:rFonts w:ascii="Cambria Math" w:eastAsiaTheme="minorEastAsia" w:hAnsi="Cambria Math"/>
+                </w:rPr>
+                <m:t>x</m:t>
+              </m:r>
+            </m:e>
+          </m:d>
+          <m:r>
+            <w:rPr>
+              <w:rFonts w:ascii="Cambria Math" w:eastAsiaTheme="minorEastAsia" w:hAnsi="Cambria Math"/>
+            </w:rPr>
+            <m:t>=</m:t>
+          </m:r>
+          <m:d>
+            <m:dPr>
+              <m:begChr m:val="{"/>
+              <m:endChr m:val=""/>
+              <m:ctrlPr>
+                <w:rPr>
+                  <w:rFonts w:ascii="Cambria Math" w:eastAsiaTheme="minorEastAsia" w:hAnsi="Cambria Math"/>
+                  <w:i/>
+                </w:rPr>
+              </m:ctrlPr>
+            </m:dPr>
+            <m:e>
+              <m:eqArr>
+                <m:eqArrPr>
+                  <m:ctrlPr>
+                    <w:rPr>
+                      <w:rFonts w:ascii="Cambria Math" w:eastAsiaTheme="minorEastAsia" w:hAnsi="Cambria Math"/>
+                      <w:i/>
+                    </w:rPr>
+                  </m:ctrlPr>
+                </m:eqArrPr>
+                <m:e>
+                  <m:r>
+                    <w:rPr>
+                      <w:rFonts w:ascii="Cambria Math" w:eastAsiaTheme="minorEastAsia" w:hAnsi="Cambria Math"/>
+                    </w:rPr>
+                    <m:t>c</m:t>
+                  </m:r>
+                  <m:r>
+                    <w:rPr>
+                      <w:rFonts w:ascii="Cambria Math" w:eastAsiaTheme="minorEastAsia" w:hAnsi="Cambria Math"/>
+                    </w:rPr>
+                    <m:t xml:space="preserve">  </m:t>
+                  </m:r>
+                  <m:r>
+                    <w:rPr>
+                      <w:rFonts w:ascii="Cambria Math" w:eastAsiaTheme="minorEastAsia" w:hAnsi="Cambria Math"/>
+                    </w:rPr>
+                    <m:t xml:space="preserve"> , </m:t>
+                  </m:r>
+                  <m:r>
+                    <w:rPr>
+                      <w:rFonts w:ascii="Cambria Math" w:eastAsiaTheme="minorEastAsia" w:hAnsi="Cambria Math"/>
+                    </w:rPr>
+                    <m:t>c</m:t>
+                  </m:r>
+                  <m:r>
+                    <w:rPr>
+                      <w:rFonts w:ascii="Cambria Math" w:eastAsiaTheme="minorEastAsia" w:hAnsi="Cambria Math"/>
+                    </w:rPr>
+                    <m:t xml:space="preserve"> mod </m:t>
+                  </m:r>
+                  <m:r>
+                    <w:rPr>
+                      <w:rFonts w:ascii="Cambria Math" w:eastAsiaTheme="minorEastAsia" w:hAnsi="Cambria Math"/>
+                    </w:rPr>
+                    <m:t>k</m:t>
+                  </m:r>
+                  <w:bookmarkStart w:id="0" w:name="_GoBack"/>
+                  <w:bookmarkEnd w:id="0"/>
+                  <m:r>
+                    <w:rPr>
+                      <w:rFonts w:ascii="Cambria Math" w:eastAsiaTheme="minorEastAsia" w:hAnsi="Cambria Math"/>
+                    </w:rPr>
+                    <m:t>=0</m:t>
+                  </m:r>
+                </m:e>
+                <m:e>
+                  <m:r>
+                    <w:rPr>
+                      <w:rFonts w:ascii="Cambria Math" w:eastAsiaTheme="minorEastAsia" w:hAnsi="Cambria Math"/>
+                    </w:rPr>
+                    <m:t xml:space="preserve">0 </m:t>
+                  </m:r>
+                  <m:r>
+                    <w:rPr>
+                      <w:rFonts w:ascii="Cambria Math" w:eastAsiaTheme="minorEastAsia" w:hAnsi="Cambria Math"/>
+                    </w:rPr>
+                    <m:t xml:space="preserve">        </m:t>
+                  </m:r>
+                  <m:r>
+                    <w:rPr>
+                      <w:rFonts w:ascii="Cambria Math" w:eastAsiaTheme="minorEastAsia" w:hAnsi="Cambria Math"/>
+                    </w:rPr>
+                    <m:t>, othewise</m:t>
+                  </m:r>
+                </m:e>
+              </m:eqArr>
+            </m:e>
+          </m:d>
+        </m:oMath>
+      </m:oMathPara>
     </w:p>
     <w:sectPr>
       <w:pgSz w:w="12240" w:h="15840"/>

</xml_diff>